<commit_message>
New Test for TEST
</commit_message>
<xml_diff>
--- a/recipes_test.docx
+++ b/recipes_test.docx
@@ -2,6 +2,37 @@
 <file path=word/document.xml><?xml version="1.0" encoding="utf-8"?>
 <w:document xmlns:ve="http://schemas.openxmlformats.org/markup-compatibility/2006" xmlns:o="urn:schemas-microsoft-com:office:office" xmlns:r="http://schemas.openxmlformats.org/officeDocument/2006/relationships" xmlns:m="http://schemas.openxmlformats.org/officeDocument/2006/math" xmlns:v="urn:schemas-microsoft-com:vml" xmlns:wp="http://schemas.openxmlformats.org/drawingml/2006/wordprocessingDrawing" xmlns:w10="urn:schemas-microsoft-com:office:word" xmlns:w="http://schemas.openxmlformats.org/wordprocessingml/2006/main" xmlns:wne="http://schemas.microsoft.com/office/word/2006/wordml">
   <w:body>
+    <w:p>
+      <w:pPr>
+        <w:ind w:firstLine="360"/>
+        <w:rPr>
+          <w:rFonts w:cstheme="minorHAnsi"/>
+          <w:b/>
+          <w:sz w:val="20"/>
+          <w:szCs w:val="20"/>
+        </w:rPr>
+      </w:pPr>
+      <w:r>
+        <w:rPr>
+          <w:rFonts w:cstheme="minorHAnsi"/>
+          <w:b/>
+          <w:sz w:val="20"/>
+          <w:szCs w:val="20"/>
+        </w:rPr>
+        <w:t>This is a test</w:t>
+      </w:r>
+    </w:p>
+    <w:p>
+      <w:pPr>
+        <w:ind w:firstLine="360"/>
+        <w:rPr>
+          <w:rFonts w:cstheme="minorHAnsi"/>
+          <w:b/>
+          <w:sz w:val="20"/>
+          <w:szCs w:val="20"/>
+        </w:rPr>
+      </w:pPr>
+    </w:p>
     <w:p>
       <w:pPr>
         <w:ind w:firstLine="360"/>
@@ -163,23 +194,7 @@
           <w:b/>
           <w:sz w:val="20"/>
         </w:rPr>
-        <w:t xml:space="preserve">Beef </w:t>
-      </w:r>
-      <w:proofErr w:type="spellStart"/>
-      <w:r>
-        <w:rPr>
-          <w:b/>
-          <w:sz w:val="20"/>
-        </w:rPr>
-        <w:t>Caldereta</w:t>
-      </w:r>
-      <w:proofErr w:type="spellEnd"/>
-      <w:r>
-        <w:rPr>
-          <w:b/>
-          <w:sz w:val="20"/>
-        </w:rPr>
-        <w:t> </w:t>
+        <w:t>Beef Caldereta </w:t>
       </w:r>
     </w:p>
     <w:p>
@@ -511,7 +526,6 @@
           <w:sz w:val="20"/>
         </w:rPr>
       </w:pPr>
-      <w:proofErr w:type="spellStart"/>
       <w:r>
         <w:rPr>
           <w:b/>
@@ -519,7 +533,6 @@
         </w:rPr>
         <w:t>Champorado</w:t>
       </w:r>
-      <w:proofErr w:type="spellEnd"/>
     </w:p>
     <w:p>
       <w:pPr>
@@ -639,7 +652,6 @@
           <w:szCs w:val="16"/>
         </w:rPr>
       </w:pPr>
-      <w:proofErr w:type="spellStart"/>
       <w:r>
         <w:rPr>
           <w:b/>
@@ -647,7 +659,6 @@
         </w:rPr>
         <w:t>Kinilaw</w:t>
       </w:r>
-      <w:proofErr w:type="spellEnd"/>
       <w:r>
         <w:rPr>
           <w:rFonts w:ascii="Tahoma" w:hAnsi="Tahoma" w:cs="Tahoma"/>
@@ -698,50 +709,22 @@
         <w:rPr>
           <w:sz w:val="18"/>
         </w:rPr>
-        <w:t xml:space="preserve">0.06 c. </w:t>
-      </w:r>
-      <w:proofErr w:type="gramStart"/>
-      <w:r>
-        <w:rPr>
-          <w:sz w:val="18"/>
-        </w:rPr>
-        <w:t>Finely</w:t>
-      </w:r>
-      <w:proofErr w:type="gramEnd"/>
-      <w:r>
-        <w:rPr>
-          <w:sz w:val="18"/>
-        </w:rPr>
-        <w:t xml:space="preserve"> minced ginger</w:t>
-      </w:r>
-    </w:p>
-    <w:p>
-      <w:pPr>
-        <w:pStyle w:val="NoSpacing"/>
-        <w:ind w:left="360"/>
-        <w:rPr>
-          <w:sz w:val="18"/>
-        </w:rPr>
-      </w:pPr>
-      <w:r>
-        <w:rPr>
-          <w:sz w:val="18"/>
-        </w:rPr>
-        <w:t xml:space="preserve">0.06 c. </w:t>
-      </w:r>
-      <w:proofErr w:type="gramStart"/>
-      <w:r>
-        <w:rPr>
-          <w:sz w:val="18"/>
-        </w:rPr>
-        <w:t>Finely</w:t>
-      </w:r>
-      <w:proofErr w:type="gramEnd"/>
-      <w:r>
-        <w:rPr>
-          <w:sz w:val="18"/>
-        </w:rPr>
-        <w:t xml:space="preserve"> minced onions</w:t>
+        <w:t>0.06 c. Finely minced ginger</w:t>
+      </w:r>
+    </w:p>
+    <w:p>
+      <w:pPr>
+        <w:pStyle w:val="NoSpacing"/>
+        <w:ind w:left="360"/>
+        <w:rPr>
+          <w:sz w:val="18"/>
+        </w:rPr>
+      </w:pPr>
+      <w:r>
+        <w:rPr>
+          <w:sz w:val="18"/>
+        </w:rPr>
+        <w:t>0.06 c. Finely minced onions</w:t>
       </w:r>
     </w:p>
     <w:p>
@@ -771,64 +754,22 @@
         <w:rPr>
           <w:sz w:val="18"/>
         </w:rPr>
-        <w:t xml:space="preserve">1/8 c. </w:t>
-      </w:r>
-      <w:proofErr w:type="spellStart"/>
-      <w:r>
-        <w:rPr>
-          <w:sz w:val="18"/>
-        </w:rPr>
-        <w:t>Vinigar</w:t>
-      </w:r>
-      <w:proofErr w:type="spellEnd"/>
-      <w:r>
-        <w:rPr>
-          <w:sz w:val="18"/>
-        </w:rPr>
-        <w:t xml:space="preserve"> (</w:t>
-      </w:r>
-      <w:proofErr w:type="gramStart"/>
-      <w:r>
-        <w:rPr>
-          <w:sz w:val="18"/>
-        </w:rPr>
-        <w:t>use</w:t>
-      </w:r>
-      <w:proofErr w:type="gramEnd"/>
-      <w:r>
-        <w:rPr>
-          <w:sz w:val="18"/>
-        </w:rPr>
-        <w:t xml:space="preserve"> the one which is not so strong and, if possible, dilute with water on a 1 to 1 basis)</w:t>
-      </w:r>
-    </w:p>
-    <w:p>
-      <w:pPr>
-        <w:pStyle w:val="NoSpacing"/>
-        <w:ind w:left="360"/>
-        <w:rPr>
-          <w:sz w:val="18"/>
-        </w:rPr>
-      </w:pPr>
-      <w:r>
-        <w:rPr>
-          <w:sz w:val="18"/>
-        </w:rPr>
-        <w:t>1/8 x </w:t>
-      </w:r>
-      <w:proofErr w:type="gramStart"/>
-      <w:r>
-        <w:rPr>
-          <w:sz w:val="18"/>
-        </w:rPr>
-        <w:t>( Cayenne</w:t>
-      </w:r>
-      <w:proofErr w:type="gramEnd"/>
-      <w:r>
-        <w:rPr>
-          <w:sz w:val="18"/>
-        </w:rPr>
-        <w:t xml:space="preserve"> pepper and salt to taste)</w:t>
+        <w:t>1/8 c. Vinigar (use the one which is not so strong and, if possible, dilute with water on a 1 to 1 basis)</w:t>
+      </w:r>
+    </w:p>
+    <w:p>
+      <w:pPr>
+        <w:pStyle w:val="NoSpacing"/>
+        <w:ind w:left="360"/>
+        <w:rPr>
+          <w:sz w:val="18"/>
+        </w:rPr>
+      </w:pPr>
+      <w:r>
+        <w:rPr>
+          <w:sz w:val="18"/>
+        </w:rPr>
+        <w:t>1/8 x ( Cayenne pepper and salt to taste)</w:t>
       </w:r>
     </w:p>
     <w:p>
@@ -983,31 +924,13 @@
           <w:docGrid w:linePitch="360"/>
         </w:sectPr>
       </w:pPr>
-      <w:proofErr w:type="spellStart"/>
-      <w:r>
-        <w:rPr>
-          <w:b/>
-          <w:sz w:val="20"/>
-        </w:rPr>
-        <w:t>Pollo</w:t>
-      </w:r>
-      <w:proofErr w:type="spellEnd"/>
-      <w:r>
-        <w:rPr>
-          <w:b/>
-          <w:sz w:val="20"/>
-        </w:rPr>
-        <w:t xml:space="preserve"> </w:t>
-      </w:r>
-      <w:proofErr w:type="spellStart"/>
-      <w:r>
-        <w:rPr>
-          <w:b/>
-          <w:sz w:val="20"/>
-        </w:rPr>
-        <w:t>Sabroso</w:t>
-      </w:r>
-      <w:proofErr w:type="spellEnd"/>
+      <w:r>
+        <w:rPr>
+          <w:b/>
+          <w:sz w:val="20"/>
+        </w:rPr>
+        <w:t>Pollo Sabroso</w:t>
+      </w:r>
     </w:p>
     <w:p>
       <w:pPr>
@@ -1061,25 +984,7 @@
           <w:szCs w:val="18"/>
         </w:rPr>
         <w:lastRenderedPageBreak/>
-        <w:t xml:space="preserve">1/4 tablespoon </w:t>
-      </w:r>
-      <w:proofErr w:type="spellStart"/>
-      <w:r>
-        <w:rPr>
-          <w:rFonts w:cstheme="minorHAnsi"/>
-          <w:sz w:val="18"/>
-          <w:szCs w:val="18"/>
-        </w:rPr>
-        <w:t>sazon</w:t>
-      </w:r>
-      <w:proofErr w:type="spellEnd"/>
-      <w:r>
-        <w:rPr>
-          <w:rFonts w:cstheme="minorHAnsi"/>
-          <w:sz w:val="18"/>
-          <w:szCs w:val="18"/>
-        </w:rPr>
-        <w:t xml:space="preserve"> seasoning (1 packet)</w:t>
+        <w:t>1/4 tablespoon sazon seasoning (1 packet)</w:t>
       </w:r>
       <w:r>
         <w:rPr>
@@ -1292,23 +1197,7 @@
           <w:b/>
           <w:sz w:val="20"/>
         </w:rPr>
-        <w:t xml:space="preserve">Pork </w:t>
-      </w:r>
-      <w:proofErr w:type="spellStart"/>
-      <w:r>
-        <w:rPr>
-          <w:b/>
-          <w:sz w:val="20"/>
-        </w:rPr>
-        <w:t>Hamonado</w:t>
-      </w:r>
-      <w:proofErr w:type="spellEnd"/>
-      <w:r>
-        <w:rPr>
-          <w:b/>
-          <w:sz w:val="20"/>
-        </w:rPr>
-        <w:t> </w:t>
+        <w:t>Pork Hamonado </w:t>
       </w:r>
     </w:p>
     <w:p>
@@ -1420,7 +1309,6 @@
         </w:rPr>
       </w:pPr>
       <w:hyperlink r:id="rId4" w:history="1">
-        <w:proofErr w:type="spellStart"/>
         <w:r>
           <w:rPr>
             <w:rStyle w:val="Hyperlink"/>
@@ -1429,52 +1317,21 @@
           </w:rPr>
           <w:t>Sinigang</w:t>
         </w:r>
-        <w:proofErr w:type="spellEnd"/>
         <w:r>
           <w:rPr>
             <w:rStyle w:val="Hyperlink"/>
             <w:b/>
             <w:sz w:val="20"/>
           </w:rPr>
-          <w:t xml:space="preserve"> </w:t>
+          <w:t xml:space="preserve"> na</w:t>
         </w:r>
-        <w:proofErr w:type="spellStart"/>
-        <w:proofErr w:type="gramStart"/>
         <w:r>
           <w:rPr>
             <w:rStyle w:val="Hyperlink"/>
             <w:b/>
             <w:sz w:val="20"/>
           </w:rPr>
-          <w:t>na</w:t>
-        </w:r>
-        <w:proofErr w:type="spellEnd"/>
-        <w:proofErr w:type="gramEnd"/>
-        <w:r>
-          <w:rPr>
-            <w:rStyle w:val="Hyperlink"/>
-            <w:b/>
-            <w:sz w:val="20"/>
-          </w:rPr>
-          <w:t xml:space="preserve"> </w:t>
-        </w:r>
-        <w:proofErr w:type="spellStart"/>
-        <w:r>
-          <w:rPr>
-            <w:rStyle w:val="Hyperlink"/>
-            <w:b/>
-            <w:sz w:val="20"/>
-          </w:rPr>
-          <w:t>Baka</w:t>
-        </w:r>
-        <w:proofErr w:type="spellEnd"/>
-        <w:r>
-          <w:rPr>
-            <w:rStyle w:val="Hyperlink"/>
-            <w:b/>
-            <w:sz w:val="20"/>
-          </w:rPr>
-          <w:t xml:space="preserve"> </w:t>
+          <w:t xml:space="preserve"> Baka </w:t>
         </w:r>
       </w:hyperlink>
     </w:p>
@@ -1588,35 +1445,7 @@
           <w:sz w:val="18"/>
         </w:rPr>
         <w:br/>
-        <w:t xml:space="preserve">1/8 medium head </w:t>
-      </w:r>
-      <w:proofErr w:type="spellStart"/>
-      <w:r>
-        <w:rPr>
-          <w:sz w:val="18"/>
-        </w:rPr>
-        <w:t>bok</w:t>
-      </w:r>
-      <w:proofErr w:type="spellEnd"/>
-      <w:r>
-        <w:rPr>
-          <w:sz w:val="18"/>
-        </w:rPr>
-        <w:t xml:space="preserve"> </w:t>
-      </w:r>
-      <w:proofErr w:type="spellStart"/>
-      <w:r>
-        <w:rPr>
-          <w:sz w:val="18"/>
-        </w:rPr>
-        <w:t>choy</w:t>
-      </w:r>
-      <w:proofErr w:type="spellEnd"/>
-      <w:r>
-        <w:rPr>
-          <w:sz w:val="18"/>
-        </w:rPr>
-        <w:t>, cut into 1 1/2 inch strips</w:t>
+        <w:t>1/8 medium head bok choy, cut into 1 1/2 inch strips</w:t>
       </w:r>
       <w:r>
         <w:rPr>
@@ -1648,7 +1477,6 @@
         <w:ind w:left="360"/>
       </w:pPr>
       <w:hyperlink r:id="rId5" w:tooltip="sinigang na manok or sinampalukang manok" w:history="1">
-        <w:proofErr w:type="spellStart"/>
         <w:r>
           <w:rPr>
             <w:rStyle w:val="Hyperlink"/>
@@ -1665,25 +1493,14 @@
           </w:rPr>
           <w:t>ampalukang</w:t>
         </w:r>
-        <w:proofErr w:type="spellEnd"/>
         <w:r>
           <w:rPr>
             <w:rStyle w:val="Hyperlink"/>
             <w:b/>
             <w:sz w:val="20"/>
           </w:rPr>
-          <w:t xml:space="preserve"> </w:t>
+          <w:t xml:space="preserve"> Manok</w:t>
         </w:r>
-        <w:proofErr w:type="spellStart"/>
-        <w:r>
-          <w:rPr>
-            <w:rStyle w:val="Hyperlink"/>
-            <w:b/>
-            <w:sz w:val="20"/>
-          </w:rPr>
-          <w:t>Manok</w:t>
-        </w:r>
-        <w:proofErr w:type="spellEnd"/>
       </w:hyperlink>
     </w:p>
     <w:p>
@@ -1738,6 +1555,7 @@
         <w:rPr>
           <w:sz w:val="18"/>
         </w:rPr>
+        <w:lastRenderedPageBreak/>
         <w:t>1 bunch of </w:t>
       </w:r>
       <w:hyperlink r:id="rId7" w:history="1">
@@ -1816,16 +1634,8 @@
         <w:rPr>
           <w:sz w:val="18"/>
         </w:rPr>
-        <w:t xml:space="preserve">1 green long </w:t>
-      </w:r>
-      <w:proofErr w:type="spellStart"/>
-      <w:r>
-        <w:rPr>
-          <w:sz w:val="18"/>
-        </w:rPr>
-        <w:t>chilli</w:t>
-      </w:r>
-      <w:proofErr w:type="spellEnd"/>
+        <w:t>1 green long chilli</w:t>
+      </w:r>
     </w:p>
     <w:p>
       <w:pPr>
@@ -1938,21 +1748,7 @@
         <w:rPr>
           <w:sz w:val="18"/>
         </w:rPr>
-        <w:t xml:space="preserve">1 packet </w:t>
-      </w:r>
-      <w:proofErr w:type="spellStart"/>
-      <w:r>
-        <w:rPr>
-          <w:sz w:val="18"/>
-        </w:rPr>
-        <w:t>sinigang</w:t>
-      </w:r>
-      <w:proofErr w:type="spellEnd"/>
-      <w:r>
-        <w:rPr>
-          <w:sz w:val="18"/>
-        </w:rPr>
-        <w:t xml:space="preserve"> mix</w:t>
+        <w:t>1 packet sinigang mix</w:t>
       </w:r>
     </w:p>
     <w:p>
@@ -1964,7 +1760,6 @@
         </w:rPr>
       </w:pPr>
       <w:hyperlink r:id="rId14" w:history="1">
-        <w:proofErr w:type="gramStart"/>
         <w:r>
           <w:rPr>
             <w:rStyle w:val="Hyperlink"/>
@@ -1972,7 +1767,6 @@
           </w:rPr>
           <w:t>water</w:t>
         </w:r>
-        <w:proofErr w:type="gramEnd"/>
       </w:hyperlink>
     </w:p>
     <w:p>
@@ -1998,23 +1792,7 @@
           <w:b/>
           <w:sz w:val="20"/>
         </w:rPr>
-        <w:t xml:space="preserve">Shrimps </w:t>
-      </w:r>
-      <w:proofErr w:type="spellStart"/>
-      <w:r>
-        <w:rPr>
-          <w:b/>
-          <w:sz w:val="20"/>
-        </w:rPr>
-        <w:t>Sauteed</w:t>
-      </w:r>
-      <w:proofErr w:type="spellEnd"/>
-      <w:r>
-        <w:rPr>
-          <w:b/>
-          <w:sz w:val="20"/>
-        </w:rPr>
-        <w:t> </w:t>
+        <w:t>Shrimps Sauteed </w:t>
       </w:r>
     </w:p>
     <w:p>
@@ -2188,21 +1966,7 @@
         <w:rPr>
           <w:sz w:val="18"/>
         </w:rPr>
-        <w:t> (</w:t>
-      </w:r>
-      <w:proofErr w:type="spellStart"/>
-      <w:r>
-        <w:rPr>
-          <w:sz w:val="18"/>
-        </w:rPr>
-        <w:t>liempo</w:t>
-      </w:r>
-      <w:proofErr w:type="spellEnd"/>
-      <w:r>
-        <w:rPr>
-          <w:sz w:val="18"/>
-        </w:rPr>
-        <w:t>) with skin on (pre-cut into 1/2-inch thick)</w:t>
+        <w:t> (liempo) with skin on (pre-cut into 1/2-inch thick)</w:t>
       </w:r>
     </w:p>
     <w:p>
@@ -2219,39 +1983,15 @@
         </w:rPr>
         <w:t>5 pieces </w:t>
       </w:r>
-      <w:proofErr w:type="spellStart"/>
-      <w:r>
-        <w:rPr>
-          <w:sz w:val="18"/>
-        </w:rPr>
-        <w:fldChar w:fldCharType="begin"/>
-      </w:r>
-      <w:r>
-        <w:rPr>
-          <w:sz w:val="18"/>
-        </w:rPr>
-        <w:instrText xml:space="preserve"> HYPERLINK "http://cookeatshare.com/ingredients/calamansi" </w:instrText>
-      </w:r>
-      <w:r>
-        <w:rPr>
-          <w:sz w:val="18"/>
-        </w:rPr>
-        <w:fldChar w:fldCharType="separate"/>
-      </w:r>
-      <w:r>
-        <w:rPr>
-          <w:rStyle w:val="Hyperlink"/>
-          <w:sz w:val="18"/>
-        </w:rPr>
-        <w:t>calamansi</w:t>
-      </w:r>
-      <w:proofErr w:type="spellEnd"/>
-      <w:r>
-        <w:rPr>
-          <w:sz w:val="18"/>
-        </w:rPr>
-        <w:fldChar w:fldCharType="end"/>
-      </w:r>
+      <w:hyperlink r:id="rId16" w:history="1">
+        <w:r>
+          <w:rPr>
+            <w:rStyle w:val="Hyperlink"/>
+            <w:sz w:val="18"/>
+          </w:rPr>
+          <w:t>calamansi</w:t>
+        </w:r>
+      </w:hyperlink>
     </w:p>
     <w:p>
       <w:pPr>
@@ -2267,7 +2007,7 @@
         </w:rPr>
         <w:t>1 tablespoon ground black </w:t>
       </w:r>
-      <w:hyperlink r:id="rId16" w:history="1">
+      <w:hyperlink r:id="rId17" w:history="1">
         <w:r>
           <w:rPr>
             <w:rStyle w:val="Hyperlink"/>
@@ -2291,7 +2031,7 @@
         </w:rPr>
         <w:t>1/2 head </w:t>
       </w:r>
-      <w:hyperlink r:id="rId17" w:history="1">
+      <w:hyperlink r:id="rId18" w:history="1">
         <w:r>
           <w:rPr>
             <w:rStyle w:val="Hyperlink"/>
@@ -2321,7 +2061,7 @@
         </w:rPr>
         <w:t>1/2 cup </w:t>
       </w:r>
-      <w:hyperlink r:id="rId18" w:history="1">
+      <w:hyperlink r:id="rId19" w:history="1">
         <w:r>
           <w:rPr>
             <w:rStyle w:val="Hyperlink"/>
@@ -2359,21 +2099,12 @@
           <w:sz w:val="20"/>
         </w:rPr>
       </w:pPr>
-      <w:proofErr w:type="spellStart"/>
-      <w:r>
-        <w:rPr>
-          <w:b/>
-          <w:sz w:val="20"/>
-        </w:rPr>
-        <w:t>Mamon</w:t>
-      </w:r>
-      <w:proofErr w:type="spellEnd"/>
-      <w:r>
-        <w:rPr>
-          <w:b/>
-          <w:sz w:val="20"/>
-        </w:rPr>
-        <w:t xml:space="preserve"> (Filipino Sponge Cake) </w:t>
+      <w:r>
+        <w:rPr>
+          <w:b/>
+          <w:sz w:val="20"/>
+        </w:rPr>
+        <w:t>Mamon (Filipino Sponge Cake) </w:t>
       </w:r>
     </w:p>
     <w:p>
@@ -2504,31 +2235,13 @@
           <w:sz w:val="20"/>
         </w:rPr>
       </w:pPr>
-      <w:proofErr w:type="spellStart"/>
-      <w:r>
-        <w:rPr>
-          <w:b/>
-          <w:sz w:val="20"/>
-        </w:rPr>
-        <w:t>Lechon</w:t>
-      </w:r>
-      <w:proofErr w:type="spellEnd"/>
-      <w:r>
-        <w:rPr>
-          <w:b/>
-          <w:sz w:val="20"/>
-        </w:rPr>
-        <w:t xml:space="preserve"> </w:t>
-      </w:r>
-      <w:proofErr w:type="spellStart"/>
-      <w:r>
-        <w:rPr>
-          <w:b/>
-          <w:sz w:val="20"/>
-        </w:rPr>
-        <w:t>Kawali</w:t>
-      </w:r>
-      <w:proofErr w:type="spellEnd"/>
+      <w:r>
+        <w:rPr>
+          <w:b/>
+          <w:sz w:val="20"/>
+        </w:rPr>
+        <w:t>Lechon Kawali</w:t>
+      </w:r>
     </w:p>
     <w:p>
       <w:pPr>
@@ -2559,21 +2272,7 @@
           <w:sz w:val="18"/>
         </w:rPr>
         <w:lastRenderedPageBreak/>
-        <w:t xml:space="preserve">3/4 lb pork </w:t>
-      </w:r>
-      <w:proofErr w:type="spellStart"/>
-      <w:r>
-        <w:rPr>
-          <w:sz w:val="18"/>
-        </w:rPr>
-        <w:t>liempo</w:t>
-      </w:r>
-      <w:proofErr w:type="spellEnd"/>
-      <w:r>
-        <w:rPr>
-          <w:sz w:val="18"/>
-        </w:rPr>
-        <w:t xml:space="preserve"> (pork belly)</w:t>
+        <w:t>3/4 lb pork liempo (pork belly)</w:t>
       </w:r>
       <w:r>
         <w:rPr>
@@ -2697,23 +2396,7 @@
           <w:sz w:val="20"/>
         </w:rPr>
         <w:lastRenderedPageBreak/>
-        <w:t>Beef Stew (</w:t>
-      </w:r>
-      <w:proofErr w:type="spellStart"/>
-      <w:r>
-        <w:rPr>
-          <w:b/>
-          <w:sz w:val="20"/>
-        </w:rPr>
-        <w:t>Sinigang</w:t>
-      </w:r>
-      <w:proofErr w:type="spellEnd"/>
-      <w:r>
-        <w:rPr>
-          <w:b/>
-          <w:sz w:val="20"/>
-        </w:rPr>
-        <w:t xml:space="preserve"> Na Carne) </w:t>
+        <w:t>Beef Stew (Sinigang Na Carne) </w:t>
       </w:r>
     </w:p>
     <w:p>
@@ -2771,14 +2454,6 @@
           <w:szCs w:val="18"/>
         </w:rPr>
         <w:br/>
-      </w:r>
-      <w:r>
-        <w:rPr>
-          <w:rFonts w:cstheme="minorHAnsi"/>
-          <w:sz w:val="18"/>
-          <w:szCs w:val="18"/>
-        </w:rPr>
-        <w:lastRenderedPageBreak/>
         <w:t>1/8 lb pork, sliced</w:t>
       </w:r>
       <w:r>
@@ -2788,62 +2463,16 @@
           <w:szCs w:val="18"/>
         </w:rPr>
         <w:br/>
-        <w:t>1/4 teaspoon salt (or to taste</w:t>
-      </w:r>
-      <w:proofErr w:type="gramStart"/>
-      <w:r>
-        <w:rPr>
-          <w:rFonts w:cstheme="minorHAnsi"/>
-          <w:sz w:val="18"/>
-          <w:szCs w:val="18"/>
-        </w:rPr>
-        <w:t>)</w:t>
-      </w:r>
-      <w:proofErr w:type="gramEnd"/>
-      <w:r>
-        <w:rPr>
-          <w:rFonts w:cstheme="minorHAnsi"/>
-          <w:sz w:val="18"/>
-          <w:szCs w:val="18"/>
-        </w:rPr>
-        <w:br/>
-        <w:t xml:space="preserve">2 ounces </w:t>
-      </w:r>
-      <w:proofErr w:type="spellStart"/>
-      <w:r>
-        <w:rPr>
-          <w:rFonts w:cstheme="minorHAnsi"/>
-          <w:sz w:val="18"/>
-          <w:szCs w:val="18"/>
-        </w:rPr>
-        <w:t>bok</w:t>
-      </w:r>
-      <w:proofErr w:type="spellEnd"/>
-      <w:r>
-        <w:rPr>
-          <w:rFonts w:cstheme="minorHAnsi"/>
-          <w:sz w:val="18"/>
-          <w:szCs w:val="18"/>
-        </w:rPr>
-        <w:t xml:space="preserve"> </w:t>
-      </w:r>
-      <w:proofErr w:type="spellStart"/>
-      <w:r>
-        <w:rPr>
-          <w:rFonts w:cstheme="minorHAnsi"/>
-          <w:sz w:val="18"/>
-          <w:szCs w:val="18"/>
-        </w:rPr>
-        <w:t>choy</w:t>
-      </w:r>
-      <w:proofErr w:type="spellEnd"/>
-      <w:r>
-        <w:rPr>
-          <w:rFonts w:cstheme="minorHAnsi"/>
-          <w:sz w:val="18"/>
-          <w:szCs w:val="18"/>
-        </w:rPr>
-        <w:t>, cut into large chunks 1-2 inches (2-3 cups)</w:t>
+        <w:t>1/4 teaspoon salt (or to taste)</w:t>
+      </w:r>
+      <w:r>
+        <w:rPr>
+          <w:rFonts w:cstheme="minorHAnsi"/>
+          <w:sz w:val="18"/>
+          <w:szCs w:val="18"/>
+        </w:rPr>
+        <w:br/>
+        <w:t>2 ounces bok choy, cut into large chunks 1-2 inches (2-3 cups)</w:t>
       </w:r>
       <w:r>
         <w:rPr>
@@ -2913,23 +2542,7 @@
           <w:b/>
           <w:sz w:val="20"/>
         </w:rPr>
-        <w:t xml:space="preserve">Creamy Filipino </w:t>
-      </w:r>
-      <w:proofErr w:type="spellStart"/>
-      <w:r>
-        <w:rPr>
-          <w:b/>
-          <w:sz w:val="20"/>
-        </w:rPr>
-        <w:t>Kababayan</w:t>
-      </w:r>
-      <w:proofErr w:type="spellEnd"/>
-      <w:r>
-        <w:rPr>
-          <w:b/>
-          <w:sz w:val="20"/>
-        </w:rPr>
-        <w:t> </w:t>
+        <w:t>Creamy Filipino Kababayan </w:t>
       </w:r>
     </w:p>
     <w:p>
@@ -3053,18 +2666,8 @@
           <w:szCs w:val="18"/>
         </w:rPr>
         <w:br/>
-        <w:t>1/3-2/3 drop yellow food coloring (as needed</w:t>
-      </w:r>
-      <w:proofErr w:type="gramStart"/>
-      <w:r>
-        <w:rPr>
-          <w:rFonts w:cs="Calibri"/>
-          <w:sz w:val="18"/>
-          <w:szCs w:val="18"/>
-        </w:rPr>
-        <w:t>)</w:t>
-      </w:r>
-      <w:proofErr w:type="gramEnd"/>
+        <w:t>1/3-2/3 drop yellow food coloring (as needed)</w:t>
+      </w:r>
       <w:r>
         <w:rPr>
           <w:rFonts w:cs="Calibri"/>
@@ -3145,38 +2748,8 @@
           <w:sz w:val="18"/>
         </w:rPr>
         <w:lastRenderedPageBreak/>
-        <w:t xml:space="preserve">1/16 kg elongated green chili, julienned (you can use a slightly milder substitute, try the </w:t>
-      </w:r>
-      <w:proofErr w:type="spellStart"/>
-      <w:r>
-        <w:rPr>
-          <w:sz w:val="18"/>
-        </w:rPr>
-        <w:t>serrano</w:t>
-      </w:r>
-      <w:proofErr w:type="spellEnd"/>
-      <w:r>
-        <w:rPr>
-          <w:sz w:val="18"/>
-        </w:rPr>
-        <w:t xml:space="preserve"> or </w:t>
-      </w:r>
-      <w:proofErr w:type="spellStart"/>
-      <w:r>
-        <w:rPr>
-          <w:sz w:val="18"/>
-        </w:rPr>
-        <w:t>jabanero</w:t>
-      </w:r>
-      <w:proofErr w:type="spellEnd"/>
-      <w:proofErr w:type="gramStart"/>
-      <w:r>
-        <w:rPr>
-          <w:sz w:val="18"/>
-        </w:rPr>
-        <w:t>)</w:t>
-      </w:r>
-      <w:proofErr w:type="gramEnd"/>
+        <w:t>1/16 kg elongated green chili, julienned (you can use a slightly milder substitute, try the serrano or jabanero)</w:t>
+      </w:r>
       <w:r>
         <w:rPr>
           <w:sz w:val="18"/>
@@ -3230,21 +2803,7 @@
           <w:sz w:val="18"/>
         </w:rPr>
         <w:br/>
-        <w:t xml:space="preserve">1/8 cup thick coconut milk (the light version can be </w:t>
-      </w:r>
-      <w:proofErr w:type="gramStart"/>
-      <w:r>
-        <w:rPr>
-          <w:sz w:val="18"/>
-        </w:rPr>
-        <w:t>pretty</w:t>
-      </w:r>
-      <w:proofErr w:type="gramEnd"/>
-      <w:r>
-        <w:rPr>
-          <w:sz w:val="18"/>
-        </w:rPr>
-        <w:t xml:space="preserve"> bland)</w:t>
+        <w:t>1/8 cup thick coconut milk (the light version can be pretty bland)</w:t>
       </w:r>
     </w:p>
     <w:p>
@@ -3315,50 +2874,14 @@
           <w:sz w:val="18"/>
         </w:rPr>
         <w:br/>
-        <w:t xml:space="preserve">1 1/3 tablespoons </w:t>
-      </w:r>
-      <w:proofErr w:type="spellStart"/>
-      <w:r>
-        <w:rPr>
-          <w:sz w:val="18"/>
-        </w:rPr>
-        <w:t>kalamansi</w:t>
-      </w:r>
-      <w:proofErr w:type="spellEnd"/>
-      <w:r>
-        <w:rPr>
-          <w:sz w:val="18"/>
-        </w:rPr>
-        <w:t xml:space="preserve"> juice (native lemon</w:t>
-      </w:r>
-      <w:proofErr w:type="gramStart"/>
-      <w:r>
-        <w:rPr>
-          <w:sz w:val="18"/>
-        </w:rPr>
-        <w:t>)</w:t>
-      </w:r>
-      <w:proofErr w:type="gramEnd"/>
-      <w:r>
-        <w:rPr>
-          <w:sz w:val="18"/>
-        </w:rPr>
-        <w:br/>
-        <w:t xml:space="preserve">1/8 cup dark soy sauce (regular </w:t>
-      </w:r>
-      <w:proofErr w:type="spellStart"/>
-      <w:r>
-        <w:rPr>
-          <w:sz w:val="18"/>
-        </w:rPr>
-        <w:t>kikkoman's</w:t>
-      </w:r>
-      <w:proofErr w:type="spellEnd"/>
-      <w:r>
-        <w:rPr>
-          <w:sz w:val="18"/>
-        </w:rPr>
-        <w:t>)</w:t>
+        <w:t>1 1/3 tablespoons kalamansi juice (native lemon)</w:t>
+      </w:r>
+      <w:r>
+        <w:rPr>
+          <w:sz w:val="18"/>
+        </w:rPr>
+        <w:br/>
+        <w:t>1/8 cup dark soy sauce (regular kikkoman's)</w:t>
       </w:r>
       <w:r>
         <w:rPr>
@@ -3426,23 +2949,7 @@
           <w:b/>
           <w:sz w:val="20"/>
         </w:rPr>
-        <w:t xml:space="preserve">Beef </w:t>
-      </w:r>
-      <w:proofErr w:type="spellStart"/>
-      <w:r>
-        <w:rPr>
-          <w:b/>
-          <w:sz w:val="20"/>
-        </w:rPr>
-        <w:t>Salpicao</w:t>
-      </w:r>
-      <w:proofErr w:type="spellEnd"/>
-      <w:r>
-        <w:rPr>
-          <w:b/>
-          <w:sz w:val="20"/>
-        </w:rPr>
-        <w:t xml:space="preserve"> (stir-fried Garlic Beef) </w:t>
+        <w:t>Beef Salpicao (stir-fried Garlic Beef) </w:t>
       </w:r>
     </w:p>
     <w:p>
@@ -3487,18 +2994,8 @@
           <w:szCs w:val="18"/>
         </w:rPr>
         <w:lastRenderedPageBreak/>
-        <w:t>1/4 lb beef tenderloin, cut into 1/2 inch chunks (or other tender cut</w:t>
-      </w:r>
-      <w:proofErr w:type="gramStart"/>
-      <w:r>
-        <w:rPr>
-          <w:rFonts w:cstheme="minorHAnsi"/>
-          <w:sz w:val="18"/>
-          <w:szCs w:val="18"/>
-        </w:rPr>
-        <w:t>)</w:t>
-      </w:r>
-      <w:proofErr w:type="gramEnd"/>
+        <w:t>1/4 lb beef tenderloin, cut into 1/2 inch chunks (or other tender cut)</w:t>
+      </w:r>
       <w:r>
         <w:rPr>
           <w:rFonts w:cstheme="minorHAnsi"/>

</xml_diff>